<commit_message>
rr and preprint udpates for r2
</commit_message>
<xml_diff>
--- a/tables/table_draft.docx
+++ b/tables/table_draft.docx
@@ -3493,14 +3493,13 @@
     <w:tbl>
       <w:tblPr>
         <w:tblStyle w:val="Table"/>
-        <w:tblW w:w="5000" w:type="pct"/>
+        <w:tblW w:w="4423" w:type="pct"/>
         <w:tblLayout w:type="fixed"/>
         <w:tblLook w:val="0020" w:firstRow="1" w:lastRow="0" w:firstColumn="0" w:lastColumn="0" w:noHBand="0" w:noVBand="0"/>
       </w:tblPr>
       <w:tblGrid>
         <w:gridCol w:w="1530"/>
         <w:gridCol w:w="2520"/>
-        <w:gridCol w:w="1080"/>
         <w:gridCol w:w="1350"/>
         <w:gridCol w:w="2880"/>
       </w:tblGrid>
@@ -3570,36 +3569,6 @@
         </w:tc>
         <w:tc>
           <w:tcPr>
-            <w:tcW w:w="1080" w:type="dxa"/>
-            <w:tcBorders>
-              <w:top w:val="single" w:sz="4" w:space="0" w:color="auto"/>
-              <w:bottom w:val="single" w:sz="2" w:space="0" w:color="auto"/>
-            </w:tcBorders>
-            <w:tcMar>
-              <w:left w:w="0" w:type="dxa"/>
-              <w:right w:w="0" w:type="dxa"/>
-            </w:tcMar>
-          </w:tcPr>
-          <w:p>
-            <w:pPr>
-              <w:pStyle w:val="Compact"/>
-              <w:jc w:val="right"/>
-              <w:rPr>
-                <w:sz w:val="18"/>
-                <w:szCs w:val="18"/>
-              </w:rPr>
-            </w:pPr>
-            <w:r>
-              <w:rPr>
-                <w:sz w:val="18"/>
-                <w:szCs w:val="18"/>
-              </w:rPr>
-              <w:t>Database Size</w:t>
-            </w:r>
-          </w:p>
-        </w:tc>
-        <w:tc>
-          <w:tcPr>
             <w:tcW w:w="1350" w:type="dxa"/>
             <w:tcBorders>
               <w:top w:val="single" w:sz="4" w:space="0" w:color="auto"/>
@@ -3639,7 +3608,6 @@
               <w:left w:w="216" w:type="dxa"/>
               <w:right w:w="0" w:type="dxa"/>
             </w:tcMar>
-            <w:vAlign w:val="top"/>
           </w:tcPr>
           <w:p>
             <w:pPr>
@@ -3721,36 +3689,6 @@
         </w:tc>
         <w:tc>
           <w:tcPr>
-            <w:tcW w:w="1080" w:type="dxa"/>
-            <w:tcBorders>
-              <w:top w:val="single" w:sz="2" w:space="0" w:color="auto"/>
-            </w:tcBorders>
-            <w:tcMar>
-              <w:left w:w="0" w:type="dxa"/>
-              <w:right w:w="0" w:type="dxa"/>
-            </w:tcMar>
-            <w:vAlign w:val="center"/>
-          </w:tcPr>
-          <w:p>
-            <w:pPr>
-              <w:pStyle w:val="Compact"/>
-              <w:jc w:val="right"/>
-              <w:rPr>
-                <w:sz w:val="18"/>
-                <w:szCs w:val="18"/>
-              </w:rPr>
-            </w:pPr>
-            <w:r>
-              <w:rPr>
-                <w:sz w:val="18"/>
-                <w:szCs w:val="18"/>
-              </w:rPr>
-              <w:t>+8,000</w:t>
-            </w:r>
-          </w:p>
-        </w:tc>
-        <w:tc>
-          <w:tcPr>
             <w:tcW w:w="1350" w:type="dxa"/>
             <w:tcBorders>
               <w:top w:val="single" w:sz="2" w:space="0" w:color="auto"/>
@@ -3863,33 +3801,6 @@
         </w:tc>
         <w:tc>
           <w:tcPr>
-            <w:tcW w:w="1080" w:type="dxa"/>
-            <w:tcMar>
-              <w:left w:w="0" w:type="dxa"/>
-              <w:right w:w="0" w:type="dxa"/>
-            </w:tcMar>
-            <w:vAlign w:val="center"/>
-          </w:tcPr>
-          <w:p>
-            <w:pPr>
-              <w:pStyle w:val="Compact"/>
-              <w:jc w:val="right"/>
-              <w:rPr>
-                <w:sz w:val="18"/>
-                <w:szCs w:val="18"/>
-              </w:rPr>
-            </w:pPr>
-            <w:r>
-              <w:rPr>
-                <w:sz w:val="18"/>
-                <w:szCs w:val="18"/>
-              </w:rPr>
-              <w:t>+3M</w:t>
-            </w:r>
-          </w:p>
-        </w:tc>
-        <w:tc>
-          <w:tcPr>
             <w:tcW w:w="1350" w:type="dxa"/>
             <w:tcMar>
               <w:left w:w="0" w:type="dxa"/>
@@ -3998,33 +3909,6 @@
         </w:tc>
         <w:tc>
           <w:tcPr>
-            <w:tcW w:w="1080" w:type="dxa"/>
-            <w:tcMar>
-              <w:left w:w="0" w:type="dxa"/>
-              <w:right w:w="0" w:type="dxa"/>
-            </w:tcMar>
-            <w:vAlign w:val="center"/>
-          </w:tcPr>
-          <w:p>
-            <w:pPr>
-              <w:pStyle w:val="Compact"/>
-              <w:jc w:val="right"/>
-              <w:rPr>
-                <w:sz w:val="18"/>
-                <w:szCs w:val="18"/>
-              </w:rPr>
-            </w:pPr>
-            <w:r>
-              <w:rPr>
-                <w:sz w:val="18"/>
-                <w:szCs w:val="18"/>
-              </w:rPr>
-              <w:t>+30,000</w:t>
-            </w:r>
-          </w:p>
-        </w:tc>
-        <w:tc>
-          <w:tcPr>
             <w:tcW w:w="1350" w:type="dxa"/>
             <w:tcMar>
               <w:left w:w="0" w:type="dxa"/>
@@ -4133,33 +4017,6 @@
         </w:tc>
         <w:tc>
           <w:tcPr>
-            <w:tcW w:w="1080" w:type="dxa"/>
-            <w:tcMar>
-              <w:left w:w="0" w:type="dxa"/>
-              <w:right w:w="0" w:type="dxa"/>
-            </w:tcMar>
-            <w:vAlign w:val="center"/>
-          </w:tcPr>
-          <w:p>
-            <w:pPr>
-              <w:pStyle w:val="Compact"/>
-              <w:jc w:val="right"/>
-              <w:rPr>
-                <w:sz w:val="18"/>
-                <w:szCs w:val="18"/>
-              </w:rPr>
-            </w:pPr>
-            <w:r>
-              <w:rPr>
-                <w:sz w:val="18"/>
-                <w:szCs w:val="18"/>
-              </w:rPr>
-              <w:t>+4,000</w:t>
-            </w:r>
-          </w:p>
-        </w:tc>
-        <w:tc>
-          <w:tcPr>
             <w:tcW w:w="1350" w:type="dxa"/>
             <w:tcMar>
               <w:left w:w="0" w:type="dxa"/>
@@ -4268,33 +4125,6 @@
         </w:tc>
         <w:tc>
           <w:tcPr>
-            <w:tcW w:w="1080" w:type="dxa"/>
-            <w:tcMar>
-              <w:left w:w="0" w:type="dxa"/>
-              <w:right w:w="0" w:type="dxa"/>
-            </w:tcMar>
-            <w:vAlign w:val="center"/>
-          </w:tcPr>
-          <w:p>
-            <w:pPr>
-              <w:pStyle w:val="Compact"/>
-              <w:jc w:val="right"/>
-              <w:rPr>
-                <w:sz w:val="18"/>
-                <w:szCs w:val="18"/>
-              </w:rPr>
-            </w:pPr>
-            <w:r>
-              <w:rPr>
-                <w:sz w:val="18"/>
-                <w:szCs w:val="18"/>
-              </w:rPr>
-              <w:t>+10,000</w:t>
-            </w:r>
-          </w:p>
-        </w:tc>
-        <w:tc>
-          <w:tcPr>
             <w:tcW w:w="1350" w:type="dxa"/>
             <w:tcMar>
               <w:left w:w="0" w:type="dxa"/>
@@ -4403,33 +4233,6 @@
         </w:tc>
         <w:tc>
           <w:tcPr>
-            <w:tcW w:w="1080" w:type="dxa"/>
-            <w:tcMar>
-              <w:left w:w="0" w:type="dxa"/>
-              <w:right w:w="0" w:type="dxa"/>
-            </w:tcMar>
-            <w:vAlign w:val="center"/>
-          </w:tcPr>
-          <w:p>
-            <w:pPr>
-              <w:pStyle w:val="Compact"/>
-              <w:jc w:val="right"/>
-              <w:rPr>
-                <w:sz w:val="18"/>
-                <w:szCs w:val="18"/>
-              </w:rPr>
-            </w:pPr>
-            <w:r>
-              <w:rPr>
-                <w:sz w:val="18"/>
-                <w:szCs w:val="18"/>
-              </w:rPr>
-              <w:t>+1,000</w:t>
-            </w:r>
-          </w:p>
-        </w:tc>
-        <w:tc>
-          <w:tcPr>
             <w:tcW w:w="1350" w:type="dxa"/>
             <w:tcMar>
               <w:left w:w="0" w:type="dxa"/>
@@ -4536,33 +4339,6 @@
         </w:tc>
         <w:tc>
           <w:tcPr>
-            <w:tcW w:w="1080" w:type="dxa"/>
-            <w:tcMar>
-              <w:left w:w="0" w:type="dxa"/>
-              <w:right w:w="0" w:type="dxa"/>
-            </w:tcMar>
-            <w:vAlign w:val="center"/>
-          </w:tcPr>
-          <w:p>
-            <w:pPr>
-              <w:pStyle w:val="Compact"/>
-              <w:jc w:val="right"/>
-              <w:rPr>
-                <w:sz w:val="18"/>
-                <w:szCs w:val="18"/>
-              </w:rPr>
-            </w:pPr>
-            <w:r>
-              <w:rPr>
-                <w:sz w:val="18"/>
-                <w:szCs w:val="18"/>
-              </w:rPr>
-              <w:t>N/A</w:t>
-            </w:r>
-          </w:p>
-        </w:tc>
-        <w:tc>
-          <w:tcPr>
             <w:tcW w:w="1350" w:type="dxa"/>
             <w:tcMar>
               <w:left w:w="0" w:type="dxa"/>
@@ -4669,33 +4445,6 @@
         </w:tc>
         <w:tc>
           <w:tcPr>
-            <w:tcW w:w="1080" w:type="dxa"/>
-            <w:tcMar>
-              <w:left w:w="0" w:type="dxa"/>
-              <w:right w:w="0" w:type="dxa"/>
-            </w:tcMar>
-            <w:vAlign w:val="center"/>
-          </w:tcPr>
-          <w:p>
-            <w:pPr>
-              <w:pStyle w:val="Compact"/>
-              <w:jc w:val="right"/>
-              <w:rPr>
-                <w:sz w:val="18"/>
-                <w:szCs w:val="18"/>
-              </w:rPr>
-            </w:pPr>
-            <w:r>
-              <w:rPr>
-                <w:sz w:val="18"/>
-                <w:szCs w:val="18"/>
-              </w:rPr>
-              <w:t>+10,000</w:t>
-            </w:r>
-          </w:p>
-        </w:tc>
-        <w:tc>
-          <w:tcPr>
             <w:tcW w:w="1350" w:type="dxa"/>
             <w:tcMar>
               <w:left w:w="0" w:type="dxa"/>
@@ -4804,33 +4553,6 @@
         </w:tc>
         <w:tc>
           <w:tcPr>
-            <w:tcW w:w="1080" w:type="dxa"/>
-            <w:tcMar>
-              <w:left w:w="0" w:type="dxa"/>
-              <w:right w:w="0" w:type="dxa"/>
-            </w:tcMar>
-            <w:vAlign w:val="center"/>
-          </w:tcPr>
-          <w:p>
-            <w:pPr>
-              <w:pStyle w:val="Compact"/>
-              <w:jc w:val="right"/>
-              <w:rPr>
-                <w:sz w:val="18"/>
-                <w:szCs w:val="18"/>
-              </w:rPr>
-            </w:pPr>
-            <w:r>
-              <w:rPr>
-                <w:sz w:val="18"/>
-                <w:szCs w:val="18"/>
-              </w:rPr>
-              <w:t>+2,5M</w:t>
-            </w:r>
-          </w:p>
-        </w:tc>
-        <w:tc>
-          <w:tcPr>
             <w:tcW w:w="1350" w:type="dxa"/>
             <w:tcMar>
               <w:left w:w="0" w:type="dxa"/>
@@ -4957,33 +4679,6 @@
                 <w:szCs w:val="18"/>
               </w:rPr>
               <w:t xml:space="preserve"> and South Africa</w:t>
-            </w:r>
-          </w:p>
-        </w:tc>
-        <w:tc>
-          <w:tcPr>
-            <w:tcW w:w="1080" w:type="dxa"/>
-            <w:tcMar>
-              <w:left w:w="0" w:type="dxa"/>
-              <w:right w:w="0" w:type="dxa"/>
-            </w:tcMar>
-            <w:vAlign w:val="center"/>
-          </w:tcPr>
-          <w:p>
-            <w:pPr>
-              <w:pStyle w:val="Compact"/>
-              <w:jc w:val="right"/>
-              <w:rPr>
-                <w:sz w:val="18"/>
-                <w:szCs w:val="18"/>
-              </w:rPr>
-            </w:pPr>
-            <w:r>
-              <w:rPr>
-                <w:sz w:val="18"/>
-                <w:szCs w:val="18"/>
-              </w:rPr>
-              <w:t>+140,000</w:t>
             </w:r>
           </w:p>
         </w:tc>
@@ -5152,36 +4847,6 @@
                 <w:szCs w:val="18"/>
               </w:rPr>
               <w:t>Multidisciplinary (includes Language-Specific French Linguistics)</w:t>
-            </w:r>
-          </w:p>
-        </w:tc>
-        <w:tc>
-          <w:tcPr>
-            <w:tcW w:w="1080" w:type="dxa"/>
-            <w:tcBorders>
-              <w:bottom w:val="single" w:sz="4" w:space="0" w:color="auto"/>
-            </w:tcBorders>
-            <w:tcMar>
-              <w:left w:w="0" w:type="dxa"/>
-              <w:right w:w="0" w:type="dxa"/>
-            </w:tcMar>
-            <w:vAlign w:val="center"/>
-          </w:tcPr>
-          <w:p>
-            <w:pPr>
-              <w:pStyle w:val="Compact"/>
-              <w:jc w:val="right"/>
-              <w:rPr>
-                <w:sz w:val="18"/>
-                <w:szCs w:val="18"/>
-              </w:rPr>
-            </w:pPr>
-            <w:r>
-              <w:rPr>
-                <w:sz w:val="18"/>
-                <w:szCs w:val="18"/>
-              </w:rPr>
-              <w:t>+1M</w:t>
             </w:r>
           </w:p>
         </w:tc>

</xml_diff>

<commit_message>
update documentation, generate preprint
</commit_message>
<xml_diff>
--- a/tables/table_draft.docx
+++ b/tables/table_draft.docx
@@ -2119,6 +2119,7 @@
             <w:pPr>
               <w:pStyle w:val="Compact"/>
               <w:rPr>
+                <w:rFonts w:cs="Times New Roman"/>
                 <w:sz w:val="18"/>
                 <w:szCs w:val="18"/>
               </w:rPr>
@@ -2126,6 +2127,7 @@
             <w:bookmarkStart w:id="0" w:name="tbl-platform-features"/>
             <w:r>
               <w:rPr>
+                <w:rFonts w:cs="Times New Roman"/>
                 <w:sz w:val="18"/>
                 <w:szCs w:val="18"/>
               </w:rPr>
@@ -2146,12 +2148,14 @@
             <w:pPr>
               <w:pStyle w:val="Compact"/>
               <w:rPr>
-                <w:sz w:val="18"/>
-                <w:szCs w:val="18"/>
-              </w:rPr>
-            </w:pPr>
-            <w:r>
-              <w:rPr>
+                <w:rFonts w:cs="Times New Roman"/>
+                <w:sz w:val="18"/>
+                <w:szCs w:val="18"/>
+              </w:rPr>
+            </w:pPr>
+            <w:r>
+              <w:rPr>
+                <w:rFonts w:cs="Times New Roman"/>
                 <w:sz w:val="18"/>
                 <w:szCs w:val="18"/>
               </w:rPr>
@@ -2171,12 +2175,14 @@
             <w:pPr>
               <w:pStyle w:val="Compact"/>
               <w:rPr>
-                <w:sz w:val="18"/>
-                <w:szCs w:val="18"/>
-              </w:rPr>
-            </w:pPr>
-            <w:r>
-              <w:rPr>
+                <w:rFonts w:cs="Times New Roman"/>
+                <w:sz w:val="18"/>
+                <w:szCs w:val="18"/>
+              </w:rPr>
+            </w:pPr>
+            <w:r>
+              <w:rPr>
+                <w:rFonts w:cs="Times New Roman"/>
                 <w:sz w:val="18"/>
                 <w:szCs w:val="18"/>
               </w:rPr>
@@ -2196,12 +2202,14 @@
             <w:pPr>
               <w:pStyle w:val="Compact"/>
               <w:rPr>
-                <w:sz w:val="18"/>
-                <w:szCs w:val="18"/>
-              </w:rPr>
-            </w:pPr>
-            <w:r>
-              <w:rPr>
+                <w:rFonts w:cs="Times New Roman"/>
+                <w:sz w:val="18"/>
+                <w:szCs w:val="18"/>
+              </w:rPr>
+            </w:pPr>
+            <w:r>
+              <w:rPr>
+                <w:rFonts w:cs="Times New Roman"/>
                 <w:sz w:val="18"/>
                 <w:szCs w:val="18"/>
               </w:rPr>
@@ -2221,12 +2229,14 @@
             <w:pPr>
               <w:pStyle w:val="Compact"/>
               <w:rPr>
-                <w:sz w:val="18"/>
-                <w:szCs w:val="18"/>
-              </w:rPr>
-            </w:pPr>
-            <w:r>
-              <w:rPr>
+                <w:rFonts w:cs="Times New Roman"/>
+                <w:sz w:val="18"/>
+                <w:szCs w:val="18"/>
+              </w:rPr>
+            </w:pPr>
+            <w:r>
+              <w:rPr>
+                <w:rFonts w:cs="Times New Roman"/>
                 <w:sz w:val="18"/>
                 <w:szCs w:val="18"/>
               </w:rPr>
@@ -2251,12 +2261,14 @@
             <w:pPr>
               <w:pStyle w:val="Compact"/>
               <w:rPr>
-                <w:sz w:val="18"/>
-                <w:szCs w:val="18"/>
-              </w:rPr>
-            </w:pPr>
-            <w:r>
-              <w:rPr>
+                <w:rFonts w:cs="Times New Roman"/>
+                <w:sz w:val="18"/>
+                <w:szCs w:val="18"/>
+              </w:rPr>
+            </w:pPr>
+            <w:r>
+              <w:rPr>
+                <w:rFonts w:cs="Times New Roman"/>
                 <w:sz w:val="18"/>
                 <w:szCs w:val="18"/>
               </w:rPr>
@@ -2281,12 +2293,14 @@
             <w:pPr>
               <w:pStyle w:val="Compact"/>
               <w:rPr>
-                <w:sz w:val="18"/>
-                <w:szCs w:val="18"/>
-              </w:rPr>
-            </w:pPr>
-            <w:r>
-              <w:rPr>
+                <w:rFonts w:cs="Times New Roman"/>
+                <w:sz w:val="18"/>
+                <w:szCs w:val="18"/>
+              </w:rPr>
+            </w:pPr>
+            <w:r>
+              <w:rPr>
+                <w:rFonts w:cs="Times New Roman"/>
                 <w:sz w:val="18"/>
                 <w:szCs w:val="18"/>
               </w:rPr>
@@ -2305,12 +2319,14 @@
             <w:pPr>
               <w:pStyle w:val="Compact"/>
               <w:rPr>
-                <w:sz w:val="18"/>
-                <w:szCs w:val="18"/>
-              </w:rPr>
-            </w:pPr>
-            <w:r>
-              <w:rPr>
+                <w:rFonts w:cs="Times New Roman"/>
+                <w:sz w:val="18"/>
+                <w:szCs w:val="18"/>
+              </w:rPr>
+            </w:pPr>
+            <w:r>
+              <w:rPr>
+                <w:rFonts w:cs="Times New Roman"/>
                 <w:sz w:val="18"/>
                 <w:szCs w:val="18"/>
               </w:rPr>
@@ -2329,12 +2345,14 @@
             <w:pPr>
               <w:pStyle w:val="Compact"/>
               <w:rPr>
-                <w:sz w:val="18"/>
-                <w:szCs w:val="18"/>
-              </w:rPr>
-            </w:pPr>
-            <w:r>
-              <w:rPr>
+                <w:rFonts w:cs="Times New Roman"/>
+                <w:sz w:val="18"/>
+                <w:szCs w:val="18"/>
+              </w:rPr>
+            </w:pPr>
+            <w:r>
+              <w:rPr>
+                <w:rFonts w:cs="Times New Roman"/>
                 <w:sz w:val="18"/>
                 <w:szCs w:val="18"/>
               </w:rPr>
@@ -2353,12 +2371,14 @@
             <w:pPr>
               <w:pStyle w:val="Compact"/>
               <w:rPr>
-                <w:sz w:val="18"/>
-                <w:szCs w:val="18"/>
-              </w:rPr>
-            </w:pPr>
-            <w:r>
-              <w:rPr>
+                <w:rFonts w:cs="Times New Roman"/>
+                <w:sz w:val="18"/>
+                <w:szCs w:val="18"/>
+              </w:rPr>
+            </w:pPr>
+            <w:r>
+              <w:rPr>
+                <w:rFonts w:cs="Times New Roman"/>
                 <w:sz w:val="18"/>
                 <w:szCs w:val="18"/>
               </w:rPr>
@@ -2377,12 +2397,14 @@
             <w:pPr>
               <w:pStyle w:val="Compact"/>
               <w:rPr>
-                <w:sz w:val="18"/>
-                <w:szCs w:val="18"/>
-              </w:rPr>
-            </w:pPr>
-            <w:r>
-              <w:rPr>
+                <w:rFonts w:cs="Times New Roman"/>
+                <w:sz w:val="18"/>
+                <w:szCs w:val="18"/>
+              </w:rPr>
+            </w:pPr>
+            <w:r>
+              <w:rPr>
+                <w:rFonts w:cs="Times New Roman"/>
                 <w:sz w:val="18"/>
                 <w:szCs w:val="18"/>
               </w:rPr>
@@ -2405,30 +2427,18 @@
             <w:pPr>
               <w:pStyle w:val="Compact"/>
               <w:rPr>
-                <w:sz w:val="18"/>
-                <w:szCs w:val="18"/>
-              </w:rPr>
-            </w:pPr>
-            <w:r>
-              <w:rPr>
-                <w:sz w:val="18"/>
-                <w:szCs w:val="18"/>
-              </w:rPr>
-              <w:t>Project management</w:t>
-            </w:r>
-            <w:r>
-              <w:rPr>
-                <w:sz w:val="18"/>
-                <w:szCs w:val="18"/>
-              </w:rPr>
-              <w:t xml:space="preserve"> and </w:t>
-            </w:r>
-            <w:r>
-              <w:rPr>
-                <w:sz w:val="18"/>
-                <w:szCs w:val="18"/>
-              </w:rPr>
-              <w:t>collaboration</w:t>
+                <w:rFonts w:cs="Times New Roman"/>
+                <w:sz w:val="18"/>
+                <w:szCs w:val="18"/>
+              </w:rPr>
+            </w:pPr>
+            <w:r>
+              <w:rPr>
+                <w:rFonts w:cs="Times New Roman"/>
+                <w:sz w:val="18"/>
+                <w:szCs w:val="18"/>
+              </w:rPr>
+              <w:t>Project management and collaboration</w:t>
             </w:r>
           </w:p>
         </w:tc>
@@ -2446,12 +2456,14 @@
             <w:pPr>
               <w:pStyle w:val="Compact"/>
               <w:rPr>
-                <w:sz w:val="18"/>
-                <w:szCs w:val="18"/>
-              </w:rPr>
-            </w:pPr>
-            <w:r>
-              <w:rPr>
+                <w:rFonts w:cs="Times New Roman"/>
+                <w:sz w:val="18"/>
+                <w:szCs w:val="18"/>
+              </w:rPr>
+            </w:pPr>
+            <w:r>
+              <w:rPr>
+                <w:rFonts w:cs="Times New Roman"/>
                 <w:sz w:val="18"/>
                 <w:szCs w:val="18"/>
               </w:rPr>
@@ -2467,12 +2479,14 @@
             <w:pPr>
               <w:pStyle w:val="Compact"/>
               <w:rPr>
-                <w:sz w:val="18"/>
-                <w:szCs w:val="18"/>
-              </w:rPr>
-            </w:pPr>
-            <w:r>
-              <w:rPr>
+                <w:rFonts w:cs="Times New Roman"/>
+                <w:sz w:val="18"/>
+                <w:szCs w:val="18"/>
+              </w:rPr>
+            </w:pPr>
+            <w:r>
+              <w:rPr>
+                <w:rFonts w:cs="Times New Roman"/>
                 <w:sz w:val="18"/>
                 <w:szCs w:val="18"/>
               </w:rPr>
@@ -2488,12 +2502,14 @@
             <w:pPr>
               <w:pStyle w:val="Compact"/>
               <w:rPr>
-                <w:sz w:val="18"/>
-                <w:szCs w:val="18"/>
-              </w:rPr>
-            </w:pPr>
-            <w:r>
-              <w:rPr>
+                <w:rFonts w:cs="Times New Roman"/>
+                <w:sz w:val="18"/>
+                <w:szCs w:val="18"/>
+              </w:rPr>
+            </w:pPr>
+            <w:r>
+              <w:rPr>
+                <w:rFonts w:cs="Times New Roman"/>
                 <w:sz w:val="18"/>
                 <w:szCs w:val="18"/>
               </w:rPr>
@@ -2509,12 +2525,14 @@
             <w:pPr>
               <w:pStyle w:val="Compact"/>
               <w:rPr>
-                <w:sz w:val="18"/>
-                <w:szCs w:val="18"/>
-              </w:rPr>
-            </w:pPr>
-            <w:r>
-              <w:rPr>
+                <w:rFonts w:cs="Times New Roman"/>
+                <w:sz w:val="18"/>
+                <w:szCs w:val="18"/>
+              </w:rPr>
+            </w:pPr>
+            <w:r>
+              <w:rPr>
+                <w:rFonts w:cs="Times New Roman"/>
                 <w:sz w:val="18"/>
                 <w:szCs w:val="18"/>
               </w:rPr>
@@ -2530,12 +2548,14 @@
             <w:pPr>
               <w:pStyle w:val="Compact"/>
               <w:rPr>
-                <w:sz w:val="18"/>
-                <w:szCs w:val="18"/>
-              </w:rPr>
-            </w:pPr>
-            <w:r>
-              <w:rPr>
+                <w:rFonts w:cs="Times New Roman"/>
+                <w:sz w:val="18"/>
+                <w:szCs w:val="18"/>
+              </w:rPr>
+            </w:pPr>
+            <w:r>
+              <w:rPr>
+                <w:rFonts w:cs="Times New Roman"/>
                 <w:sz w:val="18"/>
                 <w:szCs w:val="18"/>
               </w:rPr>
@@ -2555,30 +2575,18 @@
             <w:pPr>
               <w:pStyle w:val="Compact"/>
               <w:rPr>
-                <w:sz w:val="18"/>
-                <w:szCs w:val="18"/>
-              </w:rPr>
-            </w:pPr>
-            <w:r>
-              <w:rPr>
-                <w:sz w:val="18"/>
-                <w:szCs w:val="18"/>
-              </w:rPr>
-              <w:t>Project management</w:t>
-            </w:r>
-            <w:r>
-              <w:rPr>
-                <w:sz w:val="18"/>
-                <w:szCs w:val="18"/>
-              </w:rPr>
-              <w:t xml:space="preserve"> and </w:t>
-            </w:r>
-            <w:r>
-              <w:rPr>
-                <w:sz w:val="18"/>
-                <w:szCs w:val="18"/>
-              </w:rPr>
-              <w:t>collaboration, ideal for coding</w:t>
+                <w:rFonts w:cs="Times New Roman"/>
+                <w:sz w:val="18"/>
+                <w:szCs w:val="18"/>
+              </w:rPr>
+            </w:pPr>
+            <w:r>
+              <w:rPr>
+                <w:rFonts w:cs="Times New Roman"/>
+                <w:sz w:val="18"/>
+                <w:szCs w:val="18"/>
+              </w:rPr>
+              <w:t>Project management and collaboration, ideal for coding</w:t>
             </w:r>
           </w:p>
         </w:tc>
@@ -2596,12 +2604,14 @@
             <w:pPr>
               <w:pStyle w:val="Compact"/>
               <w:rPr>
-                <w:sz w:val="18"/>
-                <w:szCs w:val="18"/>
-              </w:rPr>
-            </w:pPr>
-            <w:r>
-              <w:rPr>
+                <w:rFonts w:cs="Times New Roman"/>
+                <w:sz w:val="18"/>
+                <w:szCs w:val="18"/>
+              </w:rPr>
+            </w:pPr>
+            <w:r>
+              <w:rPr>
+                <w:rFonts w:cs="Times New Roman"/>
                 <w:sz w:val="18"/>
                 <w:szCs w:val="18"/>
               </w:rPr>
@@ -2617,12 +2627,14 @@
             <w:pPr>
               <w:pStyle w:val="Compact"/>
               <w:rPr>
-                <w:sz w:val="18"/>
-                <w:szCs w:val="18"/>
-              </w:rPr>
-            </w:pPr>
-            <w:r>
-              <w:rPr>
+                <w:rFonts w:cs="Times New Roman"/>
+                <w:sz w:val="18"/>
+                <w:szCs w:val="18"/>
+              </w:rPr>
+            </w:pPr>
+            <w:r>
+              <w:rPr>
+                <w:rFonts w:cs="Times New Roman"/>
                 <w:sz w:val="18"/>
                 <w:szCs w:val="18"/>
               </w:rPr>
@@ -2638,12 +2650,14 @@
             <w:pPr>
               <w:pStyle w:val="Compact"/>
               <w:rPr>
-                <w:sz w:val="18"/>
-                <w:szCs w:val="18"/>
-              </w:rPr>
-            </w:pPr>
-            <w:r>
-              <w:rPr>
+                <w:rFonts w:cs="Times New Roman"/>
+                <w:sz w:val="18"/>
+                <w:szCs w:val="18"/>
+              </w:rPr>
+            </w:pPr>
+            <w:r>
+              <w:rPr>
+                <w:rFonts w:cs="Times New Roman"/>
                 <w:sz w:val="18"/>
                 <w:szCs w:val="18"/>
               </w:rPr>
@@ -2659,12 +2673,14 @@
             <w:pPr>
               <w:pStyle w:val="Compact"/>
               <w:rPr>
-                <w:sz w:val="18"/>
-                <w:szCs w:val="18"/>
-              </w:rPr>
-            </w:pPr>
-            <w:r>
-              <w:rPr>
+                <w:rFonts w:cs="Times New Roman"/>
+                <w:sz w:val="18"/>
+                <w:szCs w:val="18"/>
+              </w:rPr>
+            </w:pPr>
+            <w:r>
+              <w:rPr>
+                <w:rFonts w:cs="Times New Roman"/>
                 <w:sz w:val="18"/>
                 <w:szCs w:val="18"/>
               </w:rPr>
@@ -2680,12 +2696,14 @@
             <w:pPr>
               <w:pStyle w:val="Compact"/>
               <w:rPr>
-                <w:sz w:val="18"/>
-                <w:szCs w:val="18"/>
-              </w:rPr>
-            </w:pPr>
-            <w:r>
-              <w:rPr>
+                <w:rFonts w:cs="Times New Roman"/>
+                <w:sz w:val="18"/>
+                <w:szCs w:val="18"/>
+              </w:rPr>
+            </w:pPr>
+            <w:r>
+              <w:rPr>
+                <w:rFonts w:cs="Times New Roman"/>
                 <w:sz w:val="18"/>
                 <w:szCs w:val="18"/>
               </w:rPr>
@@ -2705,30 +2723,18 @@
             <w:pPr>
               <w:pStyle w:val="Compact"/>
               <w:rPr>
-                <w:sz w:val="18"/>
-                <w:szCs w:val="18"/>
-              </w:rPr>
-            </w:pPr>
-            <w:r>
-              <w:rPr>
-                <w:sz w:val="18"/>
-                <w:szCs w:val="18"/>
-              </w:rPr>
-              <w:t>Project management</w:t>
-            </w:r>
-            <w:r>
-              <w:rPr>
-                <w:sz w:val="18"/>
-                <w:szCs w:val="18"/>
-              </w:rPr>
-              <w:t xml:space="preserve"> and </w:t>
-            </w:r>
-            <w:r>
-              <w:rPr>
-                <w:sz w:val="18"/>
-                <w:szCs w:val="18"/>
-              </w:rPr>
-              <w:t>collaboration, ideal for coding</w:t>
+                <w:rFonts w:cs="Times New Roman"/>
+                <w:sz w:val="18"/>
+                <w:szCs w:val="18"/>
+              </w:rPr>
+            </w:pPr>
+            <w:r>
+              <w:rPr>
+                <w:rFonts w:cs="Times New Roman"/>
+                <w:sz w:val="18"/>
+                <w:szCs w:val="18"/>
+              </w:rPr>
+              <w:t>Project management and collaboration, ideal for coding</w:t>
             </w:r>
           </w:p>
         </w:tc>
@@ -2746,12 +2752,14 @@
             <w:pPr>
               <w:pStyle w:val="Compact"/>
               <w:rPr>
-                <w:sz w:val="18"/>
-                <w:szCs w:val="18"/>
-              </w:rPr>
-            </w:pPr>
-            <w:r>
-              <w:rPr>
+                <w:rFonts w:cs="Times New Roman"/>
+                <w:sz w:val="18"/>
+                <w:szCs w:val="18"/>
+              </w:rPr>
+            </w:pPr>
+            <w:r>
+              <w:rPr>
+                <w:rFonts w:cs="Times New Roman"/>
                 <w:sz w:val="18"/>
                 <w:szCs w:val="18"/>
               </w:rPr>
@@ -2767,12 +2775,14 @@
             <w:pPr>
               <w:pStyle w:val="Compact"/>
               <w:rPr>
-                <w:sz w:val="18"/>
-                <w:szCs w:val="18"/>
-              </w:rPr>
-            </w:pPr>
-            <w:r>
-              <w:rPr>
+                <w:rFonts w:cs="Times New Roman"/>
+                <w:sz w:val="18"/>
+                <w:szCs w:val="18"/>
+              </w:rPr>
+            </w:pPr>
+            <w:r>
+              <w:rPr>
+                <w:rFonts w:cs="Times New Roman"/>
                 <w:sz w:val="18"/>
                 <w:szCs w:val="18"/>
               </w:rPr>
@@ -2788,12 +2798,14 @@
             <w:pPr>
               <w:pStyle w:val="Compact"/>
               <w:rPr>
-                <w:sz w:val="18"/>
-                <w:szCs w:val="18"/>
-              </w:rPr>
-            </w:pPr>
-            <w:r>
-              <w:rPr>
+                <w:rFonts w:cs="Times New Roman"/>
+                <w:sz w:val="18"/>
+                <w:szCs w:val="18"/>
+              </w:rPr>
+            </w:pPr>
+            <w:r>
+              <w:rPr>
+                <w:rFonts w:cs="Times New Roman"/>
                 <w:sz w:val="18"/>
                 <w:szCs w:val="18"/>
               </w:rPr>
@@ -2809,12 +2821,14 @@
             <w:pPr>
               <w:pStyle w:val="Compact"/>
               <w:rPr>
-                <w:sz w:val="18"/>
-                <w:szCs w:val="18"/>
-              </w:rPr>
-            </w:pPr>
-            <w:r>
-              <w:rPr>
+                <w:rFonts w:cs="Times New Roman"/>
+                <w:sz w:val="18"/>
+                <w:szCs w:val="18"/>
+              </w:rPr>
+            </w:pPr>
+            <w:r>
+              <w:rPr>
+                <w:rFonts w:cs="Times New Roman"/>
                 <w:sz w:val="18"/>
                 <w:szCs w:val="18"/>
               </w:rPr>
@@ -2830,12 +2844,14 @@
             <w:pPr>
               <w:pStyle w:val="Compact"/>
               <w:rPr>
-                <w:sz w:val="18"/>
-                <w:szCs w:val="18"/>
-              </w:rPr>
-            </w:pPr>
-            <w:r>
-              <w:rPr>
+                <w:rFonts w:cs="Times New Roman"/>
+                <w:sz w:val="18"/>
+                <w:szCs w:val="18"/>
+              </w:rPr>
+            </w:pPr>
+            <w:r>
+              <w:rPr>
+                <w:rFonts w:cs="Times New Roman"/>
                 <w:sz w:val="18"/>
                 <w:szCs w:val="18"/>
               </w:rPr>
@@ -2855,30 +2871,18 @@
             <w:pPr>
               <w:pStyle w:val="Compact"/>
               <w:rPr>
-                <w:sz w:val="18"/>
-                <w:szCs w:val="18"/>
-              </w:rPr>
-            </w:pPr>
-            <w:r>
-              <w:rPr>
-                <w:sz w:val="18"/>
-                <w:szCs w:val="18"/>
-              </w:rPr>
-              <w:t>Project management</w:t>
-            </w:r>
-            <w:r>
-              <w:rPr>
-                <w:sz w:val="18"/>
-                <w:szCs w:val="18"/>
-              </w:rPr>
-              <w:t xml:space="preserve"> and </w:t>
-            </w:r>
-            <w:r>
-              <w:rPr>
-                <w:sz w:val="18"/>
-                <w:szCs w:val="18"/>
-              </w:rPr>
-              <w:t>collaboration, ideal for coding</w:t>
+                <w:rFonts w:cs="Times New Roman"/>
+                <w:sz w:val="18"/>
+                <w:szCs w:val="18"/>
+              </w:rPr>
+            </w:pPr>
+            <w:r>
+              <w:rPr>
+                <w:rFonts w:cs="Times New Roman"/>
+                <w:sz w:val="18"/>
+                <w:szCs w:val="18"/>
+              </w:rPr>
+              <w:t>Project management and collaboration, ideal for coding</w:t>
             </w:r>
           </w:p>
         </w:tc>
@@ -2896,12 +2900,14 @@
             <w:pPr>
               <w:pStyle w:val="Compact"/>
               <w:rPr>
-                <w:sz w:val="18"/>
-                <w:szCs w:val="18"/>
-              </w:rPr>
-            </w:pPr>
-            <w:r>
-              <w:rPr>
+                <w:rFonts w:cs="Times New Roman"/>
+                <w:sz w:val="18"/>
+                <w:szCs w:val="18"/>
+              </w:rPr>
+            </w:pPr>
+            <w:r>
+              <w:rPr>
+                <w:rFonts w:cs="Times New Roman"/>
                 <w:sz w:val="18"/>
                 <w:szCs w:val="18"/>
               </w:rPr>
@@ -2917,12 +2923,14 @@
             <w:pPr>
               <w:pStyle w:val="Compact"/>
               <w:rPr>
-                <w:sz w:val="18"/>
-                <w:szCs w:val="18"/>
-              </w:rPr>
-            </w:pPr>
-            <w:r>
-              <w:rPr>
+                <w:rFonts w:cs="Times New Roman"/>
+                <w:sz w:val="18"/>
+                <w:szCs w:val="18"/>
+              </w:rPr>
+            </w:pPr>
+            <w:r>
+              <w:rPr>
+                <w:rFonts w:cs="Times New Roman"/>
                 <w:sz w:val="18"/>
                 <w:szCs w:val="18"/>
               </w:rPr>
@@ -2938,12 +2946,14 @@
             <w:pPr>
               <w:pStyle w:val="Compact"/>
               <w:rPr>
-                <w:sz w:val="18"/>
-                <w:szCs w:val="18"/>
-              </w:rPr>
-            </w:pPr>
-            <w:r>
-              <w:rPr>
+                <w:rFonts w:cs="Times New Roman"/>
+                <w:sz w:val="18"/>
+                <w:szCs w:val="18"/>
+              </w:rPr>
+            </w:pPr>
+            <w:r>
+              <w:rPr>
+                <w:rFonts w:cs="Times New Roman"/>
                 <w:sz w:val="18"/>
                 <w:szCs w:val="18"/>
               </w:rPr>
@@ -2959,12 +2969,14 @@
             <w:pPr>
               <w:pStyle w:val="Compact"/>
               <w:rPr>
-                <w:sz w:val="18"/>
-                <w:szCs w:val="18"/>
-              </w:rPr>
-            </w:pPr>
-            <w:r>
-              <w:rPr>
+                <w:rFonts w:cs="Times New Roman"/>
+                <w:sz w:val="18"/>
+                <w:szCs w:val="18"/>
+              </w:rPr>
+            </w:pPr>
+            <w:r>
+              <w:rPr>
+                <w:rFonts w:cs="Times New Roman"/>
                 <w:sz w:val="18"/>
                 <w:szCs w:val="18"/>
               </w:rPr>
@@ -2980,12 +2992,14 @@
             <w:pPr>
               <w:pStyle w:val="Compact"/>
               <w:rPr>
-                <w:sz w:val="18"/>
-                <w:szCs w:val="18"/>
-              </w:rPr>
-            </w:pPr>
-            <w:r>
-              <w:rPr>
+                <w:rFonts w:cs="Times New Roman"/>
+                <w:sz w:val="18"/>
+                <w:szCs w:val="18"/>
+              </w:rPr>
+            </w:pPr>
+            <w:r>
+              <w:rPr>
+                <w:rFonts w:cs="Times New Roman"/>
                 <w:sz w:val="18"/>
                 <w:szCs w:val="18"/>
               </w:rPr>
@@ -3005,12 +3019,14 @@
             <w:pPr>
               <w:pStyle w:val="Compact"/>
               <w:rPr>
-                <w:sz w:val="18"/>
-                <w:szCs w:val="18"/>
-              </w:rPr>
-            </w:pPr>
-            <w:r>
-              <w:rPr>
+                <w:rFonts w:cs="Times New Roman"/>
+                <w:sz w:val="18"/>
+                <w:szCs w:val="18"/>
+              </w:rPr>
+            </w:pPr>
+            <w:r>
+              <w:rPr>
+                <w:rFonts w:cs="Times New Roman"/>
                 <w:sz w:val="18"/>
                 <w:szCs w:val="18"/>
               </w:rPr>
@@ -3032,12 +3048,14 @@
             <w:pPr>
               <w:pStyle w:val="Compact"/>
               <w:rPr>
-                <w:sz w:val="18"/>
-                <w:szCs w:val="18"/>
-              </w:rPr>
-            </w:pPr>
-            <w:r>
-              <w:rPr>
+                <w:rFonts w:cs="Times New Roman"/>
+                <w:sz w:val="18"/>
+                <w:szCs w:val="18"/>
+              </w:rPr>
+            </w:pPr>
+            <w:r>
+              <w:rPr>
+                <w:rFonts w:cs="Times New Roman"/>
                 <w:sz w:val="18"/>
                 <w:szCs w:val="18"/>
               </w:rPr>
@@ -3053,12 +3071,14 @@
             <w:pPr>
               <w:pStyle w:val="Compact"/>
               <w:rPr>
-                <w:sz w:val="18"/>
-                <w:szCs w:val="18"/>
-              </w:rPr>
-            </w:pPr>
-            <w:r>
-              <w:rPr>
+                <w:rFonts w:cs="Times New Roman"/>
+                <w:sz w:val="18"/>
+                <w:szCs w:val="18"/>
+              </w:rPr>
+            </w:pPr>
+            <w:r>
+              <w:rPr>
+                <w:rFonts w:cs="Times New Roman"/>
                 <w:sz w:val="18"/>
                 <w:szCs w:val="18"/>
               </w:rPr>
@@ -3074,12 +3094,14 @@
             <w:pPr>
               <w:pStyle w:val="Compact"/>
               <w:rPr>
-                <w:sz w:val="18"/>
-                <w:szCs w:val="18"/>
-              </w:rPr>
-            </w:pPr>
-            <w:r>
-              <w:rPr>
+                <w:rFonts w:cs="Times New Roman"/>
+                <w:sz w:val="18"/>
+                <w:szCs w:val="18"/>
+              </w:rPr>
+            </w:pPr>
+            <w:r>
+              <w:rPr>
+                <w:rFonts w:cs="Times New Roman"/>
                 <w:sz w:val="18"/>
                 <w:szCs w:val="18"/>
               </w:rPr>
@@ -3095,12 +3117,14 @@
             <w:pPr>
               <w:pStyle w:val="Compact"/>
               <w:rPr>
-                <w:sz w:val="18"/>
-                <w:szCs w:val="18"/>
-              </w:rPr>
-            </w:pPr>
-            <w:r>
-              <w:rPr>
+                <w:rFonts w:cs="Times New Roman"/>
+                <w:sz w:val="18"/>
+                <w:szCs w:val="18"/>
+              </w:rPr>
+            </w:pPr>
+            <w:r>
+              <w:rPr>
+                <w:rFonts w:cs="Times New Roman"/>
                 <w:sz w:val="18"/>
                 <w:szCs w:val="18"/>
               </w:rPr>
@@ -3116,12 +3140,14 @@
             <w:pPr>
               <w:pStyle w:val="Compact"/>
               <w:rPr>
-                <w:sz w:val="18"/>
-                <w:szCs w:val="18"/>
-              </w:rPr>
-            </w:pPr>
-            <w:r>
-              <w:rPr>
+                <w:rFonts w:cs="Times New Roman"/>
+                <w:sz w:val="18"/>
+                <w:szCs w:val="18"/>
+              </w:rPr>
+            </w:pPr>
+            <w:r>
+              <w:rPr>
+                <w:rFonts w:cs="Times New Roman"/>
                 <w:sz w:val="18"/>
                 <w:szCs w:val="18"/>
               </w:rPr>
@@ -3141,12 +3167,14 @@
             <w:pPr>
               <w:pStyle w:val="Compact"/>
               <w:rPr>
-                <w:sz w:val="18"/>
-                <w:szCs w:val="18"/>
-              </w:rPr>
-            </w:pPr>
-            <w:r>
-              <w:rPr>
+                <w:rFonts w:cs="Times New Roman"/>
+                <w:sz w:val="18"/>
+                <w:szCs w:val="18"/>
+              </w:rPr>
+            </w:pPr>
+            <w:r>
+              <w:rPr>
+                <w:rFonts w:cs="Times New Roman"/>
                 <w:sz w:val="18"/>
                 <w:szCs w:val="18"/>
               </w:rPr>
@@ -3154,6 +3182,7 @@
             </w:r>
             <w:r>
               <w:rPr>
+                <w:rFonts w:cs="Times New Roman"/>
                 <w:sz w:val="18"/>
                 <w:szCs w:val="18"/>
               </w:rPr>
@@ -3175,12 +3204,14 @@
             <w:pPr>
               <w:pStyle w:val="Compact"/>
               <w:rPr>
-                <w:sz w:val="18"/>
-                <w:szCs w:val="18"/>
-              </w:rPr>
-            </w:pPr>
-            <w:r>
-              <w:rPr>
+                <w:rFonts w:cs="Times New Roman"/>
+                <w:sz w:val="18"/>
+                <w:szCs w:val="18"/>
+              </w:rPr>
+            </w:pPr>
+            <w:r>
+              <w:rPr>
+                <w:rFonts w:cs="Times New Roman"/>
                 <w:sz w:val="18"/>
                 <w:szCs w:val="18"/>
               </w:rPr>
@@ -3196,12 +3227,14 @@
             <w:pPr>
               <w:pStyle w:val="Compact"/>
               <w:rPr>
-                <w:sz w:val="18"/>
-                <w:szCs w:val="18"/>
-              </w:rPr>
-            </w:pPr>
-            <w:r>
-              <w:rPr>
+                <w:rFonts w:cs="Times New Roman"/>
+                <w:sz w:val="18"/>
+                <w:szCs w:val="18"/>
+              </w:rPr>
+            </w:pPr>
+            <w:r>
+              <w:rPr>
+                <w:rFonts w:cs="Times New Roman"/>
                 <w:sz w:val="18"/>
                 <w:szCs w:val="18"/>
               </w:rPr>
@@ -3217,12 +3250,14 @@
             <w:pPr>
               <w:pStyle w:val="Compact"/>
               <w:rPr>
-                <w:sz w:val="18"/>
-                <w:szCs w:val="18"/>
-              </w:rPr>
-            </w:pPr>
-            <w:r>
-              <w:rPr>
+                <w:rFonts w:cs="Times New Roman"/>
+                <w:sz w:val="18"/>
+                <w:szCs w:val="18"/>
+              </w:rPr>
+            </w:pPr>
+            <w:r>
+              <w:rPr>
+                <w:rFonts w:cs="Times New Roman"/>
                 <w:sz w:val="18"/>
                 <w:szCs w:val="18"/>
               </w:rPr>
@@ -3238,12 +3273,14 @@
             <w:pPr>
               <w:pStyle w:val="Compact"/>
               <w:rPr>
-                <w:sz w:val="18"/>
-                <w:szCs w:val="18"/>
-              </w:rPr>
-            </w:pPr>
-            <w:r>
-              <w:rPr>
+                <w:rFonts w:cs="Times New Roman"/>
+                <w:sz w:val="18"/>
+                <w:szCs w:val="18"/>
+              </w:rPr>
+            </w:pPr>
+            <w:r>
+              <w:rPr>
+                <w:rFonts w:cs="Times New Roman"/>
                 <w:sz w:val="18"/>
                 <w:szCs w:val="18"/>
               </w:rPr>
@@ -3259,12 +3296,14 @@
             <w:pPr>
               <w:pStyle w:val="Compact"/>
               <w:rPr>
-                <w:sz w:val="18"/>
-                <w:szCs w:val="18"/>
-              </w:rPr>
-            </w:pPr>
-            <w:r>
-              <w:rPr>
+                <w:rFonts w:cs="Times New Roman"/>
+                <w:sz w:val="18"/>
+                <w:szCs w:val="18"/>
+              </w:rPr>
+            </w:pPr>
+            <w:r>
+              <w:rPr>
+                <w:rFonts w:cs="Times New Roman"/>
                 <w:sz w:val="18"/>
                 <w:szCs w:val="18"/>
               </w:rPr>
@@ -3284,12 +3323,14 @@
             <w:pPr>
               <w:pStyle w:val="Compact"/>
               <w:rPr>
-                <w:sz w:val="18"/>
-                <w:szCs w:val="18"/>
-              </w:rPr>
-            </w:pPr>
-            <w:r>
-              <w:rPr>
+                <w:rFonts w:cs="Times New Roman"/>
+                <w:sz w:val="18"/>
+                <w:szCs w:val="18"/>
+              </w:rPr>
+            </w:pPr>
+            <w:r>
+              <w:rPr>
+                <w:rFonts w:cs="Times New Roman"/>
                 <w:sz w:val="18"/>
                 <w:szCs w:val="18"/>
               </w:rPr>
@@ -3314,12 +3355,14 @@
             <w:pPr>
               <w:pStyle w:val="Compact"/>
               <w:rPr>
-                <w:sz w:val="18"/>
-                <w:szCs w:val="18"/>
-              </w:rPr>
-            </w:pPr>
-            <w:r>
-              <w:rPr>
+                <w:rFonts w:cs="Times New Roman"/>
+                <w:sz w:val="18"/>
+                <w:szCs w:val="18"/>
+              </w:rPr>
+            </w:pPr>
+            <w:r>
+              <w:rPr>
+                <w:rFonts w:cs="Times New Roman"/>
                 <w:sz w:val="18"/>
                 <w:szCs w:val="18"/>
               </w:rPr>
@@ -3338,12 +3381,14 @@
             <w:pPr>
               <w:pStyle w:val="Compact"/>
               <w:rPr>
-                <w:sz w:val="18"/>
-                <w:szCs w:val="18"/>
-              </w:rPr>
-            </w:pPr>
-            <w:r>
-              <w:rPr>
+                <w:rFonts w:cs="Times New Roman"/>
+                <w:sz w:val="18"/>
+                <w:szCs w:val="18"/>
+              </w:rPr>
+            </w:pPr>
+            <w:r>
+              <w:rPr>
+                <w:rFonts w:cs="Times New Roman"/>
                 <w:sz w:val="18"/>
                 <w:szCs w:val="18"/>
               </w:rPr>
@@ -3362,12 +3407,14 @@
             <w:pPr>
               <w:pStyle w:val="Compact"/>
               <w:rPr>
-                <w:sz w:val="18"/>
-                <w:szCs w:val="18"/>
-              </w:rPr>
-            </w:pPr>
-            <w:r>
-              <w:rPr>
+                <w:rFonts w:cs="Times New Roman"/>
+                <w:sz w:val="18"/>
+                <w:szCs w:val="18"/>
+              </w:rPr>
+            </w:pPr>
+            <w:r>
+              <w:rPr>
+                <w:rFonts w:cs="Times New Roman"/>
                 <w:sz w:val="18"/>
                 <w:szCs w:val="18"/>
               </w:rPr>
@@ -3386,12 +3433,14 @@
             <w:pPr>
               <w:pStyle w:val="Compact"/>
               <w:rPr>
-                <w:sz w:val="18"/>
-                <w:szCs w:val="18"/>
-              </w:rPr>
-            </w:pPr>
-            <w:r>
-              <w:rPr>
+                <w:rFonts w:cs="Times New Roman"/>
+                <w:sz w:val="18"/>
+                <w:szCs w:val="18"/>
+              </w:rPr>
+            </w:pPr>
+            <w:r>
+              <w:rPr>
+                <w:rFonts w:cs="Times New Roman"/>
                 <w:sz w:val="18"/>
                 <w:szCs w:val="18"/>
               </w:rPr>
@@ -3410,12 +3459,14 @@
             <w:pPr>
               <w:pStyle w:val="Compact"/>
               <w:rPr>
-                <w:sz w:val="18"/>
-                <w:szCs w:val="18"/>
-              </w:rPr>
-            </w:pPr>
-            <w:r>
-              <w:rPr>
+                <w:rFonts w:cs="Times New Roman"/>
+                <w:sz w:val="18"/>
+                <w:szCs w:val="18"/>
+              </w:rPr>
+            </w:pPr>
+            <w:r>
+              <w:rPr>
+                <w:rFonts w:cs="Times New Roman"/>
                 <w:sz w:val="18"/>
                 <w:szCs w:val="18"/>
               </w:rPr>
@@ -3438,12 +3489,14 @@
             <w:pPr>
               <w:pStyle w:val="Compact"/>
               <w:rPr>
-                <w:sz w:val="18"/>
-                <w:szCs w:val="18"/>
-              </w:rPr>
-            </w:pPr>
-            <w:r>
-              <w:rPr>
+                <w:rFonts w:cs="Times New Roman"/>
+                <w:sz w:val="18"/>
+                <w:szCs w:val="18"/>
+              </w:rPr>
+            </w:pPr>
+            <w:r>
+              <w:rPr>
+                <w:rFonts w:cs="Times New Roman"/>
                 <w:sz w:val="18"/>
                 <w:szCs w:val="18"/>
               </w:rPr>

</xml_diff>